<commit_message>
Writing corrections to the Word Doc
</commit_message>
<xml_diff>
--- a/C964Capstone_Task_2_Part_D - Working Title and Document.docx
+++ b/C964Capstone_Task_2_Part_D - Working Title and Document.docx
@@ -200,41 +200,154 @@
           <w:sz w:val="24"/>
           <w:szCs w:val="24"/>
         </w:rPr>
-        <w:t>In the development of the data analysis application using a linear regression model, you employed a range of tools to ensure a seamless and efficient workflow. These tools include:</w:t>
-      </w:r>
-    </w:p>
-    <w:p>
-      <w:pPr>
-        <w:rPr>
-          <w:rFonts w:ascii="Times New Roman" w:hAnsi="Times New Roman" w:cs="Times New Roman"/>
-          <w:sz w:val="24"/>
-          <w:szCs w:val="24"/>
-        </w:rPr>
-      </w:pPr>
-      <w:r>
-        <w:rPr>
-          <w:rFonts w:ascii="Times New Roman" w:hAnsi="Times New Roman" w:cs="Times New Roman"/>
-          <w:sz w:val="24"/>
-          <w:szCs w:val="24"/>
-        </w:rPr>
-        <w:t>PyCharm: PyCharm is a popular integrated development environment (IDE) specifically designed for Python development. The latest version of PyCharm provides a host of useful features such as intelligent code completion, syntax highlighting, code refactoring, and integrated version control. By using PyCharm, you were able to streamline your development process, easily manage your codebase, and quickly identify and fix any issues in your code.</w:t>
-      </w:r>
-    </w:p>
-    <w:p>
-      <w:pPr>
-        <w:rPr>
-          <w:rFonts w:ascii="Times New Roman" w:hAnsi="Times New Roman" w:cs="Times New Roman"/>
-          <w:sz w:val="24"/>
-          <w:szCs w:val="24"/>
-        </w:rPr>
-      </w:pPr>
-      <w:r>
-        <w:rPr>
-          <w:rFonts w:ascii="Times New Roman" w:hAnsi="Times New Roman" w:cs="Times New Roman"/>
-          <w:sz w:val="24"/>
-          <w:szCs w:val="24"/>
-        </w:rPr>
-        <w:t xml:space="preserve">Windows 11: As your operating system, Windows 11 </w:t>
+        <w:t xml:space="preserve">In </w:t>
+      </w:r>
+      <w:r>
+        <w:rPr>
+          <w:rFonts w:ascii="Times New Roman" w:hAnsi="Times New Roman" w:cs="Times New Roman"/>
+          <w:sz w:val="24"/>
+          <w:szCs w:val="24"/>
+        </w:rPr>
+        <w:t>developing</w:t>
+      </w:r>
+      <w:r>
+        <w:rPr>
+          <w:rFonts w:ascii="Times New Roman" w:hAnsi="Times New Roman" w:cs="Times New Roman"/>
+          <w:sz w:val="24"/>
+          <w:szCs w:val="24"/>
+        </w:rPr>
+        <w:t xml:space="preserve"> the data analysis application using a linear regression model, you employed </w:t>
+      </w:r>
+      <w:r>
+        <w:rPr>
+          <w:rFonts w:ascii="Times New Roman" w:hAnsi="Times New Roman" w:cs="Times New Roman"/>
+          <w:sz w:val="24"/>
+          <w:szCs w:val="24"/>
+        </w:rPr>
+        <w:t>various</w:t>
+      </w:r>
+      <w:r>
+        <w:rPr>
+          <w:rFonts w:ascii="Times New Roman" w:hAnsi="Times New Roman" w:cs="Times New Roman"/>
+          <w:sz w:val="24"/>
+          <w:szCs w:val="24"/>
+        </w:rPr>
+        <w:t xml:space="preserve"> tools to ensure a seamless and efficient workflow. These tools include:</w:t>
+      </w:r>
+    </w:p>
+    <w:p>
+      <w:pPr>
+        <w:rPr>
+          <w:rFonts w:ascii="Times New Roman" w:hAnsi="Times New Roman" w:cs="Times New Roman"/>
+          <w:sz w:val="24"/>
+          <w:szCs w:val="24"/>
+        </w:rPr>
+      </w:pPr>
+      <w:r>
+        <w:rPr>
+          <w:rFonts w:ascii="Times New Roman" w:hAnsi="Times New Roman" w:cs="Times New Roman"/>
+          <w:sz w:val="24"/>
+          <w:szCs w:val="24"/>
+        </w:rPr>
+        <w:t xml:space="preserve">PyCharm: PyCharm is a popular integrated development environment (IDE) </w:t>
+      </w:r>
+      <w:r>
+        <w:rPr>
+          <w:rFonts w:ascii="Times New Roman" w:hAnsi="Times New Roman" w:cs="Times New Roman"/>
+          <w:sz w:val="24"/>
+          <w:szCs w:val="24"/>
+        </w:rPr>
+        <w:t>designed explicitly</w:t>
+      </w:r>
+      <w:r>
+        <w:rPr>
+          <w:rFonts w:ascii="Times New Roman" w:hAnsi="Times New Roman" w:cs="Times New Roman"/>
+          <w:sz w:val="24"/>
+          <w:szCs w:val="24"/>
+        </w:rPr>
+        <w:t xml:space="preserve"> for Python development. The latest version of PyCharm provides </w:t>
+      </w:r>
+      <w:r>
+        <w:rPr>
+          <w:rFonts w:ascii="Times New Roman" w:hAnsi="Times New Roman" w:cs="Times New Roman"/>
+          <w:sz w:val="24"/>
+          <w:szCs w:val="24"/>
+        </w:rPr>
+        <w:t>valuable</w:t>
+      </w:r>
+      <w:r>
+        <w:rPr>
+          <w:rFonts w:ascii="Times New Roman" w:hAnsi="Times New Roman" w:cs="Times New Roman"/>
+          <w:sz w:val="24"/>
+          <w:szCs w:val="24"/>
+        </w:rPr>
+        <w:t xml:space="preserve"> features such as intelligent code completion, syntax highlighting, code refactoring, and integrated version control. </w:t>
+      </w:r>
+      <w:r>
+        <w:rPr>
+          <w:rFonts w:ascii="Times New Roman" w:hAnsi="Times New Roman" w:cs="Times New Roman"/>
+          <w:sz w:val="24"/>
+          <w:szCs w:val="24"/>
+        </w:rPr>
+        <w:t>Using PyCharm, you could</w:t>
+      </w:r>
+      <w:r>
+        <w:rPr>
+          <w:rFonts w:ascii="Times New Roman" w:hAnsi="Times New Roman" w:cs="Times New Roman"/>
+          <w:sz w:val="24"/>
+          <w:szCs w:val="24"/>
+        </w:rPr>
+        <w:t xml:space="preserve"> streamline your development process, easily manage your codebase, and quickly identify and fix any issues in your code.</w:t>
+      </w:r>
+    </w:p>
+    <w:p>
+      <w:pPr>
+        <w:rPr>
+          <w:rFonts w:ascii="Times New Roman" w:hAnsi="Times New Roman" w:cs="Times New Roman"/>
+          <w:sz w:val="24"/>
+          <w:szCs w:val="24"/>
+        </w:rPr>
+      </w:pPr>
+      <w:r>
+        <w:rPr>
+          <w:rFonts w:ascii="Times New Roman" w:hAnsi="Times New Roman" w:cs="Times New Roman"/>
+          <w:sz w:val="24"/>
+          <w:szCs w:val="24"/>
+        </w:rPr>
+        <w:t>Windows 11: As your operating system, Windows 11 provide</w:t>
+      </w:r>
+      <w:r>
+        <w:rPr>
+          <w:rFonts w:ascii="Times New Roman" w:hAnsi="Times New Roman" w:cs="Times New Roman"/>
+          <w:sz w:val="24"/>
+          <w:szCs w:val="24"/>
+        </w:rPr>
+        <w:t>s</w:t>
+      </w:r>
+      <w:r>
+        <w:rPr>
+          <w:rFonts w:ascii="Times New Roman" w:hAnsi="Times New Roman" w:cs="Times New Roman"/>
+          <w:sz w:val="24"/>
+          <w:szCs w:val="24"/>
+        </w:rPr>
+        <w:t xml:space="preserve"> a stable and modern environment for running your development tools, including PyCharm and Python. The latest version of Windows 11 offers enhanced performance, security, and compatibility, ensuring a smooth development experience and allowing you to focus on building your ML application.</w:t>
+      </w:r>
+    </w:p>
+    <w:p>
+      <w:pPr>
+        <w:rPr>
+          <w:rFonts w:ascii="Times New Roman" w:hAnsi="Times New Roman" w:cs="Times New Roman"/>
+          <w:sz w:val="24"/>
+          <w:szCs w:val="24"/>
+        </w:rPr>
+      </w:pPr>
+      <w:r>
+        <w:rPr>
+          <w:rFonts w:ascii="Times New Roman" w:hAnsi="Times New Roman" w:cs="Times New Roman"/>
+          <w:sz w:val="24"/>
+          <w:szCs w:val="24"/>
+        </w:rPr>
+        <w:t xml:space="preserve">GitHub: GitHub is a </w:t>
       </w:r>
       <w:proofErr w:type="gramStart"/>
       <w:r>
@@ -243,7 +356,7 @@
           <w:sz w:val="24"/>
           <w:szCs w:val="24"/>
         </w:rPr>
-        <w:t>provided</w:t>
+        <w:t>widely-used</w:t>
       </w:r>
       <w:proofErr w:type="gramEnd"/>
       <w:r>
@@ -252,24 +365,23 @@
           <w:sz w:val="24"/>
           <w:szCs w:val="24"/>
         </w:rPr>
-        <w:t xml:space="preserve"> a stable and modern environment for running your development tools, including PyCharm and Python. The latest version of Windows 11 offers enhanced performance, security, and compatibility, ensuring a smooth development experience and allowing you to focus on building your ML application.</w:t>
-      </w:r>
-    </w:p>
-    <w:p>
-      <w:pPr>
-        <w:rPr>
-          <w:rFonts w:ascii="Times New Roman" w:hAnsi="Times New Roman" w:cs="Times New Roman"/>
-          <w:sz w:val="24"/>
-          <w:szCs w:val="24"/>
-        </w:rPr>
-      </w:pPr>
-      <w:r>
-        <w:rPr>
-          <w:rFonts w:ascii="Times New Roman" w:hAnsi="Times New Roman" w:cs="Times New Roman"/>
-          <w:sz w:val="24"/>
-          <w:szCs w:val="24"/>
-        </w:rPr>
-        <w:t xml:space="preserve">GitHub: GitHub is a </w:t>
+        <w:t xml:space="preserve"> web-based platform for version control and collaboration, which allows you to manage and store your codebase in a centralized repository. </w:t>
+      </w:r>
+      <w:r>
+        <w:rPr>
+          <w:rFonts w:ascii="Times New Roman" w:hAnsi="Times New Roman" w:cs="Times New Roman"/>
+          <w:sz w:val="24"/>
+          <w:szCs w:val="24"/>
+        </w:rPr>
+        <w:t>Us</w:t>
+      </w:r>
+      <w:r>
+        <w:rPr>
+          <w:rFonts w:ascii="Times New Roman" w:hAnsi="Times New Roman" w:cs="Times New Roman"/>
+          <w:sz w:val="24"/>
+          <w:szCs w:val="24"/>
+        </w:rPr>
+        <w:t xml:space="preserve">ing GitHub, you </w:t>
       </w:r>
       <w:proofErr w:type="gramStart"/>
       <w:r>
@@ -278,7 +390,7 @@
           <w:sz w:val="24"/>
           <w:szCs w:val="24"/>
         </w:rPr>
-        <w:t>widely-used</w:t>
+        <w:t>could</w:t>
       </w:r>
       <w:proofErr w:type="gramEnd"/>
       <w:r>
@@ -287,50 +399,114 @@
           <w:sz w:val="24"/>
           <w:szCs w:val="24"/>
         </w:rPr>
-        <w:t xml:space="preserve"> web-based platform for version control and collaboration, which allows you to manage and store your codebase in a centralized repository. By utilizing GitHub, you were able to track changes to your code over time, collaborate with others (if applicable), and maintain a clear history of your project's development. Additionally, GitHub provides a platform for sharing your work with others and receiving valuable feedback from the developer community.</w:t>
-      </w:r>
-    </w:p>
-    <w:p>
-      <w:pPr>
-        <w:rPr>
-          <w:rFonts w:ascii="Times New Roman" w:hAnsi="Times New Roman" w:cs="Times New Roman"/>
-          <w:sz w:val="24"/>
-          <w:szCs w:val="24"/>
-        </w:rPr>
-      </w:pPr>
-    </w:p>
-    <w:p>
-      <w:pPr>
-        <w:rPr>
-          <w:rFonts w:ascii="Times New Roman" w:hAnsi="Times New Roman" w:cs="Times New Roman"/>
-          <w:sz w:val="24"/>
-          <w:szCs w:val="24"/>
-        </w:rPr>
-      </w:pPr>
-      <w:r>
-        <w:rPr>
-          <w:rFonts w:ascii="Times New Roman" w:hAnsi="Times New Roman" w:cs="Times New Roman"/>
-          <w:sz w:val="24"/>
-          <w:szCs w:val="24"/>
-        </w:rPr>
-        <w:t>Microsoft Word: Microsoft Word, as part of the Microsoft Office suite, is a powerful word processing application that allows you to create, edit, and format documents. By using the latest version of Microsoft Word, you were able to create well-structured and visually appealing documentation for your project. This documentation is crucial for communicating the purpose, design, implementation, and results of your ML application to stakeholders, users, or other developers.</w:t>
-      </w:r>
-    </w:p>
-    <w:p>
-      <w:pPr>
-        <w:rPr>
-          <w:rFonts w:ascii="Times New Roman" w:hAnsi="Times New Roman" w:cs="Times New Roman"/>
-          <w:sz w:val="24"/>
-          <w:szCs w:val="24"/>
-        </w:rPr>
-      </w:pPr>
-      <w:r>
-        <w:rPr>
-          <w:rFonts w:ascii="Times New Roman" w:hAnsi="Times New Roman" w:cs="Times New Roman"/>
-          <w:sz w:val="24"/>
-          <w:szCs w:val="24"/>
-        </w:rPr>
-        <w:t xml:space="preserve">In conclusion, the combination of these tools - PyCharm, Windows 11, GitHub, and Microsoft Word - played a crucial role in the successful development, management, and documentation of your data analysis application. These tools </w:t>
+        <w:t xml:space="preserve"> track changes to your code over time, collaborate with others (if applicable), and maintain a clear history of your project's development. Additionally, GitHub provides a platform for sharing your work with others and receiving valuable feedback from the developer community.</w:t>
+      </w:r>
+    </w:p>
+    <w:p>
+      <w:pPr>
+        <w:rPr>
+          <w:rFonts w:ascii="Times New Roman" w:hAnsi="Times New Roman" w:cs="Times New Roman"/>
+          <w:sz w:val="24"/>
+          <w:szCs w:val="24"/>
+        </w:rPr>
+      </w:pPr>
+    </w:p>
+    <w:p>
+      <w:pPr>
+        <w:rPr>
+          <w:rFonts w:ascii="Times New Roman" w:hAnsi="Times New Roman" w:cs="Times New Roman"/>
+          <w:sz w:val="24"/>
+          <w:szCs w:val="24"/>
+        </w:rPr>
+      </w:pPr>
+      <w:r>
+        <w:rPr>
+          <w:rFonts w:ascii="Times New Roman" w:hAnsi="Times New Roman" w:cs="Times New Roman"/>
+          <w:sz w:val="24"/>
+          <w:szCs w:val="24"/>
+        </w:rPr>
+        <w:t>Microsoft Word: Microsoft Word, as part of the Microsoft Office suite, is a powerful word</w:t>
+      </w:r>
+      <w:r>
+        <w:rPr>
+          <w:rFonts w:ascii="Times New Roman" w:hAnsi="Times New Roman" w:cs="Times New Roman"/>
+          <w:sz w:val="24"/>
+          <w:szCs w:val="24"/>
+        </w:rPr>
+        <w:t>-</w:t>
+      </w:r>
+      <w:r>
+        <w:rPr>
+          <w:rFonts w:ascii="Times New Roman" w:hAnsi="Times New Roman" w:cs="Times New Roman"/>
+          <w:sz w:val="24"/>
+          <w:szCs w:val="24"/>
+        </w:rPr>
+        <w:t xml:space="preserve">processing application that allows you to create, edit, and format documents. </w:t>
+      </w:r>
+      <w:r>
+        <w:rPr>
+          <w:rFonts w:ascii="Times New Roman" w:hAnsi="Times New Roman" w:cs="Times New Roman"/>
+          <w:sz w:val="24"/>
+          <w:szCs w:val="24"/>
+        </w:rPr>
+        <w:t>Using the latest version of Microsoft Word, you could</w:t>
+      </w:r>
+      <w:r>
+        <w:rPr>
+          <w:rFonts w:ascii="Times New Roman" w:hAnsi="Times New Roman" w:cs="Times New Roman"/>
+          <w:sz w:val="24"/>
+          <w:szCs w:val="24"/>
+        </w:rPr>
+        <w:t xml:space="preserve"> create well-structured and visually appealing documentation for your project. This documentation is crucial for communicating </w:t>
+      </w:r>
+      <w:r>
+        <w:rPr>
+          <w:rFonts w:ascii="Times New Roman" w:hAnsi="Times New Roman" w:cs="Times New Roman"/>
+          <w:sz w:val="24"/>
+          <w:szCs w:val="24"/>
+        </w:rPr>
+        <w:t>your ML application's purpose, design, implementation, and results</w:t>
+      </w:r>
+      <w:r>
+        <w:rPr>
+          <w:rFonts w:ascii="Times New Roman" w:hAnsi="Times New Roman" w:cs="Times New Roman"/>
+          <w:sz w:val="24"/>
+          <w:szCs w:val="24"/>
+        </w:rPr>
+        <w:t xml:space="preserve"> to stakeholders, users, or other developers.</w:t>
+      </w:r>
+    </w:p>
+    <w:p>
+      <w:pPr>
+        <w:rPr>
+          <w:rFonts w:ascii="Times New Roman" w:hAnsi="Times New Roman" w:cs="Times New Roman"/>
+          <w:sz w:val="24"/>
+          <w:szCs w:val="24"/>
+        </w:rPr>
+      </w:pPr>
+      <w:r>
+        <w:rPr>
+          <w:rFonts w:ascii="Times New Roman" w:hAnsi="Times New Roman" w:cs="Times New Roman"/>
+          <w:sz w:val="24"/>
+          <w:szCs w:val="24"/>
+        </w:rPr>
+        <w:t xml:space="preserve">In conclusion, the combination of these tools - PyCharm, Windows 11, GitHub, and Microsoft Word - played a crucial role in </w:t>
+      </w:r>
+      <w:r>
+        <w:rPr>
+          <w:rFonts w:ascii="Times New Roman" w:hAnsi="Times New Roman" w:cs="Times New Roman"/>
+          <w:sz w:val="24"/>
+          <w:szCs w:val="24"/>
+        </w:rPr>
+        <w:t>successfully developing, managing, and documenting</w:t>
+      </w:r>
+      <w:r>
+        <w:rPr>
+          <w:rFonts w:ascii="Times New Roman" w:hAnsi="Times New Roman" w:cs="Times New Roman"/>
+          <w:sz w:val="24"/>
+          <w:szCs w:val="24"/>
+        </w:rPr>
+        <w:t xml:space="preserve"> your data analysis application. These tools </w:t>
       </w:r>
       <w:proofErr w:type="gramStart"/>
       <w:r>
@@ -440,7 +616,23 @@
           <w:sz w:val="24"/>
           <w:szCs w:val="24"/>
         </w:rPr>
-        <w:t xml:space="preserve"> model for training, as well as evaluation metrics (MSE and R2 Score) and train-test splitting functionalities.</w:t>
+        <w:t xml:space="preserve"> model for training, evaluation metrics (MSE and R2 Score)</w:t>
+      </w:r>
+      <w:r>
+        <w:rPr>
+          <w:rFonts w:ascii="Times New Roman" w:hAnsi="Times New Roman" w:cs="Times New Roman"/>
+          <w:sz w:val="24"/>
+          <w:szCs w:val="24"/>
+        </w:rPr>
+        <w:t>,</w:t>
+      </w:r>
+      <w:r>
+        <w:rPr>
+          <w:rFonts w:ascii="Times New Roman" w:hAnsi="Times New Roman" w:cs="Times New Roman"/>
+          <w:sz w:val="24"/>
+          <w:szCs w:val="24"/>
+        </w:rPr>
+        <w:t xml:space="preserve"> and train-test splitting functionalities.</w:t>
       </w:r>
     </w:p>
     <w:p>
@@ -467,17 +659,8 @@
           <w:sz w:val="24"/>
           <w:szCs w:val="24"/>
         </w:rPr>
-        <w:t>: A library for creating interactive visualizations. It is used for generating pie charts, scatter matrix plots, linear regression plots, and histograms.</w:t>
-      </w:r>
-    </w:p>
-    <w:p>
-      <w:pPr>
-        <w:rPr>
-          <w:rFonts w:ascii="Times New Roman" w:hAnsi="Times New Roman" w:cs="Times New Roman"/>
-          <w:sz w:val="24"/>
-          <w:szCs w:val="24"/>
-        </w:rPr>
-      </w:pPr>
+        <w:t xml:space="preserve">: A library for creating interactive visualizations. </w:t>
+      </w:r>
       <w:proofErr w:type="spellStart"/>
       <w:r>
         <w:rPr>
@@ -485,7 +668,7 @@
           <w:sz w:val="24"/>
           <w:szCs w:val="24"/>
         </w:rPr>
-        <w:t>tkinter</w:t>
+        <w:t>Plotly</w:t>
       </w:r>
       <w:proofErr w:type="spellEnd"/>
       <w:r>
@@ -494,7 +677,66 @@
           <w:sz w:val="24"/>
           <w:szCs w:val="24"/>
         </w:rPr>
-        <w:t>: A GUI library for Python, used for creating the user interface of the application.</w:t>
+        <w:t xml:space="preserve"> generates</w:t>
+      </w:r>
+      <w:r>
+        <w:rPr>
+          <w:rFonts w:ascii="Times New Roman" w:hAnsi="Times New Roman" w:cs="Times New Roman"/>
+          <w:sz w:val="24"/>
+          <w:szCs w:val="24"/>
+        </w:rPr>
+        <w:t xml:space="preserve"> pie charts, scatter matrix plots, linear regression plots, and histograms.</w:t>
+      </w:r>
+    </w:p>
+    <w:p>
+      <w:pPr>
+        <w:rPr>
+          <w:rFonts w:ascii="Times New Roman" w:hAnsi="Times New Roman" w:cs="Times New Roman"/>
+          <w:sz w:val="24"/>
+          <w:szCs w:val="24"/>
+        </w:rPr>
+      </w:pPr>
+      <w:proofErr w:type="spellStart"/>
+      <w:r>
+        <w:rPr>
+          <w:rFonts w:ascii="Times New Roman" w:hAnsi="Times New Roman" w:cs="Times New Roman"/>
+          <w:sz w:val="24"/>
+          <w:szCs w:val="24"/>
+        </w:rPr>
+        <w:t>T</w:t>
+      </w:r>
+      <w:r>
+        <w:rPr>
+          <w:rFonts w:ascii="Times New Roman" w:hAnsi="Times New Roman" w:cs="Times New Roman"/>
+          <w:sz w:val="24"/>
+          <w:szCs w:val="24"/>
+        </w:rPr>
+        <w:t>kinter</w:t>
+      </w:r>
+      <w:proofErr w:type="spellEnd"/>
+      <w:r>
+        <w:rPr>
+          <w:rFonts w:ascii="Times New Roman" w:hAnsi="Times New Roman" w:cs="Times New Roman"/>
+          <w:sz w:val="24"/>
+          <w:szCs w:val="24"/>
+        </w:rPr>
+        <w:t xml:space="preserve">: A GUI library for Python used for creating the </w:t>
+      </w:r>
+      <w:r>
+        <w:rPr>
+          <w:rFonts w:ascii="Times New Roman" w:hAnsi="Times New Roman" w:cs="Times New Roman"/>
+          <w:sz w:val="24"/>
+          <w:szCs w:val="24"/>
+        </w:rPr>
+        <w:t>application's user interface</w:t>
+      </w:r>
+      <w:r>
+        <w:rPr>
+          <w:rFonts w:ascii="Times New Roman" w:hAnsi="Times New Roman" w:cs="Times New Roman"/>
+          <w:sz w:val="24"/>
+          <w:szCs w:val="24"/>
+        </w:rPr>
+        <w:t>.</w:t>
       </w:r>
     </w:p>
     <w:p>
@@ -708,6 +950,15 @@
           <w:szCs w:val="24"/>
         </w:rPr>
       </w:pPr>
+    </w:p>
+    <w:p>
+      <w:pPr>
+        <w:rPr>
+          <w:rFonts w:ascii="Times New Roman" w:hAnsi="Times New Roman" w:cs="Times New Roman"/>
+          <w:sz w:val="24"/>
+          <w:szCs w:val="24"/>
+        </w:rPr>
+      </w:pPr>
       <w:r>
         <w:rPr>
           <w:rFonts w:ascii="Times New Roman" w:hAnsi="Times New Roman" w:cs="Times New Roman"/>
@@ -715,7 +966,23 @@
           <w:szCs w:val="24"/>
         </w:rPr>
         <w:lastRenderedPageBreak/>
-        <w:t>The linear regression model is trained using the fit method from Scikit-</w:t>
+        <w:t xml:space="preserve">To train the linear regression model, use the </w:t>
+      </w:r>
+      <w:r>
+        <w:rPr>
+          <w:rFonts w:ascii="Times New Roman" w:hAnsi="Times New Roman" w:cs="Times New Roman"/>
+          <w:sz w:val="24"/>
+          <w:szCs w:val="24"/>
+        </w:rPr>
+        <w:t>suitable</w:t>
+      </w:r>
+      <w:r>
+        <w:rPr>
+          <w:rFonts w:ascii="Times New Roman" w:hAnsi="Times New Roman" w:cs="Times New Roman"/>
+          <w:sz w:val="24"/>
+          <w:szCs w:val="24"/>
+        </w:rPr>
+        <w:t xml:space="preserve"> method from Scikit-</w:t>
       </w:r>
       <w:proofErr w:type="spellStart"/>
       <w:r>
@@ -751,7 +1018,15 @@
           <w:sz w:val="24"/>
           <w:szCs w:val="24"/>
         </w:rPr>
-        <w:t xml:space="preserve"> class. The training process involves minimizing the sum of squared residuals between the actual and predicted values, using techniques like Ordinary Least Squares (OLS) or Gradient Descent.</w:t>
+        <w:t xml:space="preserve"> class. The training process requires minimizing the sum of squared residuals between the actual and predicted values by employing techniques such as Ordinary Least Squares (OLS) or Gradient Descent</w:t>
+      </w:r>
+      <w:r>
+        <w:rPr>
+          <w:rFonts w:ascii="Times New Roman" w:hAnsi="Times New Roman" w:cs="Times New Roman"/>
+          <w:sz w:val="24"/>
+          <w:szCs w:val="24"/>
+        </w:rPr>
+        <w:t>.</w:t>
       </w:r>
     </w:p>
     <w:p>

</xml_diff>

<commit_message>
Update C964Capstone_Task_2_Part_D - Working Title and Document.docx
</commit_message>
<xml_diff>
--- a/C964Capstone_Task_2_Part_D - Working Title and Document.docx
+++ b/C964Capstone_Task_2_Part_D - Working Title and Document.docx
@@ -106,7 +106,55 @@
           <w:sz w:val="24"/>
           <w:szCs w:val="24"/>
         </w:rPr>
-        <w:t>The machine learning (ML) application developed in this project is a data analysis tool designed to visualize, analyze, and evaluate the performance of a linear regression model on a given dataset. The application enables users to load a dataset, train a linear regression model, visualize the data distribution and the model performance, and analyze the model's accuracy using Mean Squared Error (MSE) and R2 Score.</w:t>
+        <w:t xml:space="preserve">The C964 Capstone Project application incorporates machine learning into this project, which </w:t>
+      </w:r>
+      <w:r>
+        <w:rPr>
+          <w:rFonts w:ascii="Times New Roman" w:hAnsi="Times New Roman" w:cs="Times New Roman"/>
+          <w:sz w:val="24"/>
+          <w:szCs w:val="24"/>
+        </w:rPr>
+        <w:t xml:space="preserve">has been </w:t>
+      </w:r>
+      <w:r>
+        <w:rPr>
+          <w:rFonts w:ascii="Times New Roman" w:hAnsi="Times New Roman" w:cs="Times New Roman"/>
+          <w:sz w:val="24"/>
+          <w:szCs w:val="24"/>
+        </w:rPr>
+        <w:t>design</w:t>
+      </w:r>
+      <w:r>
+        <w:rPr>
+          <w:rFonts w:ascii="Times New Roman" w:hAnsi="Times New Roman" w:cs="Times New Roman"/>
+          <w:sz w:val="24"/>
+          <w:szCs w:val="24"/>
+        </w:rPr>
+        <w:t>ed</w:t>
+      </w:r>
+      <w:r>
+        <w:rPr>
+          <w:rFonts w:ascii="Times New Roman" w:hAnsi="Times New Roman" w:cs="Times New Roman"/>
+          <w:sz w:val="24"/>
+          <w:szCs w:val="24"/>
+        </w:rPr>
+        <w:t xml:space="preserve"> and program</w:t>
+      </w:r>
+      <w:r>
+        <w:rPr>
+          <w:rFonts w:ascii="Times New Roman" w:hAnsi="Times New Roman" w:cs="Times New Roman"/>
+          <w:sz w:val="24"/>
+          <w:szCs w:val="24"/>
+        </w:rPr>
+        <w:t>med</w:t>
+      </w:r>
+      <w:r>
+        <w:rPr>
+          <w:rFonts w:ascii="Times New Roman" w:hAnsi="Times New Roman" w:cs="Times New Roman"/>
+          <w:sz w:val="24"/>
+          <w:szCs w:val="24"/>
+        </w:rPr>
+        <w:t xml:space="preserve"> as a data analysis tool to visualize, analyze, and evaluate the performance of a linear regression model on a given dataset. The C964Capstone Python application streamlines loading a given dataset, training the linear regression model, and allowing the user to visualize the data distribution and the model's performance. It also assesses the model's accuracy using Mean Squared Error (MSE) and R2 Score.</w:t>
       </w:r>
     </w:p>
     <w:p>
@@ -153,7 +201,23 @@
           <w:sz w:val="24"/>
           <w:szCs w:val="24"/>
         </w:rPr>
-        <w:t>The ML application is developed using Python programming language and relies on various libraries and tools to handle data loading, model training, evaluation, and visualization. Here's a breakdown of the algorithms, libraries, and tools used:</w:t>
+        <w:t xml:space="preserve">The ML application </w:t>
+      </w:r>
+      <w:r>
+        <w:rPr>
+          <w:rFonts w:ascii="Times New Roman" w:hAnsi="Times New Roman" w:cs="Times New Roman"/>
+          <w:sz w:val="24"/>
+          <w:szCs w:val="24"/>
+        </w:rPr>
+        <w:t>uses</w:t>
+      </w:r>
+      <w:r>
+        <w:rPr>
+          <w:rFonts w:ascii="Times New Roman" w:hAnsi="Times New Roman" w:cs="Times New Roman"/>
+          <w:sz w:val="24"/>
+          <w:szCs w:val="24"/>
+        </w:rPr>
+        <w:t xml:space="preserve"> Python and relies on various libraries and tools to handle data loading, model training, evaluation, and visualization. Here's a breakdown of the algorithms, libraries, and tools used:</w:t>
       </w:r>
     </w:p>
     <w:p>
@@ -349,16 +413,14 @@
         </w:rPr>
         <w:t xml:space="preserve">GitHub: GitHub is a </w:t>
       </w:r>
-      <w:proofErr w:type="gramStart"/>
-      <w:r>
-        <w:rPr>
-          <w:rFonts w:ascii="Times New Roman" w:hAnsi="Times New Roman" w:cs="Times New Roman"/>
-          <w:sz w:val="24"/>
-          <w:szCs w:val="24"/>
-        </w:rPr>
-        <w:t>widely-used</w:t>
-      </w:r>
-      <w:proofErr w:type="gramEnd"/>
+      <w:r>
+        <w:rPr>
+          <w:rFonts w:ascii="Times New Roman" w:hAnsi="Times New Roman" w:cs="Times New Roman"/>
+          <w:sz w:val="24"/>
+          <w:szCs w:val="24"/>
+        </w:rPr>
+        <w:t>widely used</w:t>
+      </w:r>
       <w:r>
         <w:rPr>
           <w:rFonts w:ascii="Times New Roman" w:hAnsi="Times New Roman" w:cs="Times New Roman"/>
@@ -383,23 +445,30 @@
         </w:rPr>
         <w:t xml:space="preserve">ing GitHub, you </w:t>
       </w:r>
-      <w:proofErr w:type="gramStart"/>
-      <w:r>
-        <w:rPr>
-          <w:rFonts w:ascii="Times New Roman" w:hAnsi="Times New Roman" w:cs="Times New Roman"/>
-          <w:sz w:val="24"/>
-          <w:szCs w:val="24"/>
-        </w:rPr>
-        <w:t>could</w:t>
-      </w:r>
-      <w:proofErr w:type="gramEnd"/>
-      <w:r>
-        <w:rPr>
-          <w:rFonts w:ascii="Times New Roman" w:hAnsi="Times New Roman" w:cs="Times New Roman"/>
-          <w:sz w:val="24"/>
-          <w:szCs w:val="24"/>
-        </w:rPr>
-        <w:t xml:space="preserve"> track changes to your code over time, collaborate with others (if applicable), and maintain a clear history of your project's development. Additionally, GitHub provides a platform for sharing your work with others and receiving valuable feedback from the developer community.</w:t>
+      <w:r>
+        <w:rPr>
+          <w:rFonts w:ascii="Times New Roman" w:hAnsi="Times New Roman" w:cs="Times New Roman"/>
+          <w:sz w:val="24"/>
+          <w:szCs w:val="24"/>
+        </w:rPr>
+        <w:t>can</w:t>
+      </w:r>
+      <w:r>
+        <w:rPr>
+          <w:rFonts w:ascii="Times New Roman" w:hAnsi="Times New Roman" w:cs="Times New Roman"/>
+          <w:sz w:val="24"/>
+          <w:szCs w:val="24"/>
+        </w:rPr>
+        <w:t xml:space="preserve"> track changes to your code over time, collaborate with others (if applicable), and maintain a clear history of your project's development. Additionally, GitHub provides a platform </w:t>
+      </w:r>
+      <w:r>
+        <w:rPr>
+          <w:rFonts w:ascii="Times New Roman" w:hAnsi="Times New Roman" w:cs="Times New Roman"/>
+          <w:sz w:val="24"/>
+          <w:szCs w:val="24"/>
+        </w:rPr>
+        <w:lastRenderedPageBreak/>
+        <w:t>for sharing your work with others and receiving valuable feedback from the developer community.</w:t>
       </w:r>
     </w:p>
     <w:p>
@@ -449,15 +518,15 @@
           <w:sz w:val="24"/>
           <w:szCs w:val="24"/>
         </w:rPr>
-        <w:t>Using the latest version of Microsoft Word, you could</w:t>
-      </w:r>
-      <w:r>
-        <w:rPr>
-          <w:rFonts w:ascii="Times New Roman" w:hAnsi="Times New Roman" w:cs="Times New Roman"/>
-          <w:sz w:val="24"/>
-          <w:szCs w:val="24"/>
-        </w:rPr>
-        <w:t xml:space="preserve"> create well-structured and visually appealing documentation for your project. This documentation is crucial for communicating </w:t>
+        <w:t>You could create well-structured and visually appealing documentation for your project using the latest version of Microsoft Word</w:t>
+      </w:r>
+      <w:r>
+        <w:rPr>
+          <w:rFonts w:ascii="Times New Roman" w:hAnsi="Times New Roman" w:cs="Times New Roman"/>
+          <w:sz w:val="24"/>
+          <w:szCs w:val="24"/>
+        </w:rPr>
+        <w:t xml:space="preserve">. This documentation is crucial for communicating </w:t>
       </w:r>
       <w:r>
         <w:rPr>
@@ -473,7 +542,7 @@
           <w:sz w:val="24"/>
           <w:szCs w:val="24"/>
         </w:rPr>
-        <w:t xml:space="preserve"> to stakeholders, users, or other developers.</w:t>
+        <w:t xml:space="preserve"> to stakeholders, users, or developers.</w:t>
       </w:r>
     </w:p>
     <w:p>
@@ -508,16 +577,14 @@
         </w:rPr>
         <w:t xml:space="preserve"> your data analysis application. These tools </w:t>
       </w:r>
-      <w:proofErr w:type="gramStart"/>
-      <w:r>
-        <w:rPr>
-          <w:rFonts w:ascii="Times New Roman" w:hAnsi="Times New Roman" w:cs="Times New Roman"/>
-          <w:sz w:val="24"/>
-          <w:szCs w:val="24"/>
-        </w:rPr>
-        <w:t>enabled</w:t>
-      </w:r>
-      <w:proofErr w:type="gramEnd"/>
+      <w:r>
+        <w:rPr>
+          <w:rFonts w:ascii="Times New Roman" w:hAnsi="Times New Roman" w:cs="Times New Roman"/>
+          <w:sz w:val="24"/>
+          <w:szCs w:val="24"/>
+        </w:rPr>
+        <w:t>enable</w:t>
+      </w:r>
       <w:r>
         <w:rPr>
           <w:rFonts w:ascii="Times New Roman" w:hAnsi="Times New Roman" w:cs="Times New Roman"/>
@@ -581,24 +648,7 @@
           <w:sz w:val="24"/>
           <w:szCs w:val="24"/>
         </w:rPr>
-        <w:t>Pandas: A library used for data manipulation and analysis. It is employed to load the dataset and perform basic data manipulations.</w:t>
-      </w:r>
-    </w:p>
-    <w:p>
-      <w:pPr>
-        <w:rPr>
-          <w:rFonts w:ascii="Times New Roman" w:hAnsi="Times New Roman" w:cs="Times New Roman"/>
-          <w:sz w:val="24"/>
-          <w:szCs w:val="24"/>
-        </w:rPr>
-      </w:pPr>
-      <w:r>
-        <w:rPr>
-          <w:rFonts w:ascii="Times New Roman" w:hAnsi="Times New Roman" w:cs="Times New Roman"/>
-          <w:sz w:val="24"/>
-          <w:szCs w:val="24"/>
-        </w:rPr>
-        <w:t xml:space="preserve">Scikit-learn: A library for machine learning in Python. It provides the </w:t>
+        <w:t xml:space="preserve">Developers use the Pandas library for data manipulation and analysis, which helps load the dataset and perform basic data manipulations. They employ Scikit-learn, a machine learning library for Python, to access the </w:t>
       </w:r>
       <w:proofErr w:type="spellStart"/>
       <w:r>
@@ -616,33 +666,8 @@
           <w:sz w:val="24"/>
           <w:szCs w:val="24"/>
         </w:rPr>
-        <w:t xml:space="preserve"> model for training, evaluation metrics (MSE and R2 Score)</w:t>
-      </w:r>
-      <w:r>
-        <w:rPr>
-          <w:rFonts w:ascii="Times New Roman" w:hAnsi="Times New Roman" w:cs="Times New Roman"/>
-          <w:sz w:val="24"/>
-          <w:szCs w:val="24"/>
-        </w:rPr>
-        <w:t>,</w:t>
-      </w:r>
-      <w:r>
-        <w:rPr>
-          <w:rFonts w:ascii="Times New Roman" w:hAnsi="Times New Roman" w:cs="Times New Roman"/>
-          <w:sz w:val="24"/>
-          <w:szCs w:val="24"/>
-        </w:rPr>
-        <w:t xml:space="preserve"> and train-test splitting functionalities.</w:t>
-      </w:r>
-    </w:p>
-    <w:p>
-      <w:pPr>
-        <w:rPr>
-          <w:rFonts w:ascii="Times New Roman" w:hAnsi="Times New Roman" w:cs="Times New Roman"/>
-          <w:sz w:val="24"/>
-          <w:szCs w:val="24"/>
-        </w:rPr>
-      </w:pPr>
+        <w:t xml:space="preserve"> model for training, evaluation metrics (MSE and R2 Score), and train-test splitting functionalities. They also utilize </w:t>
+      </w:r>
       <w:proofErr w:type="spellStart"/>
       <w:r>
         <w:rPr>
@@ -659,7 +684,7 @@
           <w:sz w:val="24"/>
           <w:szCs w:val="24"/>
         </w:rPr>
-        <w:t xml:space="preserve">: A library for creating interactive visualizations. </w:t>
+        <w:t xml:space="preserve">, a library for creating interactive visualizations, to generate pie charts, scatter matrix plots, linear regression plots, and histograms. </w:t>
       </w:r>
       <w:proofErr w:type="spellStart"/>
       <w:r>
@@ -668,7 +693,7 @@
           <w:sz w:val="24"/>
           <w:szCs w:val="24"/>
         </w:rPr>
-        <w:t>Plotly</w:t>
+        <w:t>Tkinter</w:t>
       </w:r>
       <w:proofErr w:type="spellEnd"/>
       <w:r>
@@ -677,66 +702,15 @@
           <w:sz w:val="24"/>
           <w:szCs w:val="24"/>
         </w:rPr>
-        <w:t xml:space="preserve"> generates</w:t>
-      </w:r>
-      <w:r>
-        <w:rPr>
-          <w:rFonts w:ascii="Times New Roman" w:hAnsi="Times New Roman" w:cs="Times New Roman"/>
-          <w:sz w:val="24"/>
-          <w:szCs w:val="24"/>
-        </w:rPr>
-        <w:t xml:space="preserve"> pie charts, scatter matrix plots, linear regression plots, and histograms.</w:t>
-      </w:r>
-    </w:p>
-    <w:p>
-      <w:pPr>
-        <w:rPr>
-          <w:rFonts w:ascii="Times New Roman" w:hAnsi="Times New Roman" w:cs="Times New Roman"/>
-          <w:sz w:val="24"/>
-          <w:szCs w:val="24"/>
-        </w:rPr>
-      </w:pPr>
-      <w:proofErr w:type="spellStart"/>
-      <w:r>
-        <w:rPr>
-          <w:rFonts w:ascii="Times New Roman" w:hAnsi="Times New Roman" w:cs="Times New Roman"/>
-          <w:sz w:val="24"/>
-          <w:szCs w:val="24"/>
-        </w:rPr>
-        <w:t>T</w:t>
-      </w:r>
-      <w:r>
-        <w:rPr>
-          <w:rFonts w:ascii="Times New Roman" w:hAnsi="Times New Roman" w:cs="Times New Roman"/>
-          <w:sz w:val="24"/>
-          <w:szCs w:val="24"/>
-        </w:rPr>
-        <w:t>kinter</w:t>
-      </w:r>
-      <w:proofErr w:type="spellEnd"/>
-      <w:r>
-        <w:rPr>
-          <w:rFonts w:ascii="Times New Roman" w:hAnsi="Times New Roman" w:cs="Times New Roman"/>
-          <w:sz w:val="24"/>
-          <w:szCs w:val="24"/>
-        </w:rPr>
-        <w:t xml:space="preserve">: A GUI library for Python used for creating the </w:t>
-      </w:r>
-      <w:r>
-        <w:rPr>
-          <w:rFonts w:ascii="Times New Roman" w:hAnsi="Times New Roman" w:cs="Times New Roman"/>
-          <w:sz w:val="24"/>
-          <w:szCs w:val="24"/>
-        </w:rPr>
-        <w:t>application's user interface</w:t>
-      </w:r>
-      <w:r>
-        <w:rPr>
-          <w:rFonts w:ascii="Times New Roman" w:hAnsi="Times New Roman" w:cs="Times New Roman"/>
-          <w:sz w:val="24"/>
-          <w:szCs w:val="24"/>
-        </w:rPr>
-        <w:t>.</w:t>
+        <w:t>, a Python GUI library, also helps make</w:t>
+      </w:r>
+      <w:r>
+        <w:rPr>
+          <w:rFonts w:ascii="Times New Roman" w:hAnsi="Times New Roman" w:cs="Times New Roman"/>
+          <w:sz w:val="24"/>
+          <w:szCs w:val="24"/>
+        </w:rPr>
+        <w:t xml:space="preserve"> the application's user interface.</w:t>
       </w:r>
     </w:p>
     <w:p>
@@ -783,24 +757,7 @@
           <w:sz w:val="24"/>
           <w:szCs w:val="24"/>
         </w:rPr>
-        <w:t>The implementation plan of the ML application consists of the following steps:</w:t>
-      </w:r>
-    </w:p>
-    <w:p>
-      <w:pPr>
-        <w:rPr>
-          <w:rFonts w:ascii="Times New Roman" w:hAnsi="Times New Roman" w:cs="Times New Roman"/>
-          <w:sz w:val="24"/>
-          <w:szCs w:val="24"/>
-        </w:rPr>
-      </w:pPr>
-      <w:r>
-        <w:rPr>
-          <w:rFonts w:ascii="Times New Roman" w:hAnsi="Times New Roman" w:cs="Times New Roman"/>
-          <w:sz w:val="24"/>
-          <w:szCs w:val="24"/>
-        </w:rPr>
-        <w:t xml:space="preserve">Developing the graphical user interface (GUI) using </w:t>
+        <w:t xml:space="preserve">The implementation plan for the ML application includes several steps. First, the team develops the graphical user interface (GUI) using </w:t>
       </w:r>
       <w:proofErr w:type="spellStart"/>
       <w:r>
@@ -818,41 +775,23 @@
           <w:sz w:val="24"/>
           <w:szCs w:val="24"/>
         </w:rPr>
-        <w:t xml:space="preserve"> to allow users to select a dataset and initiate the analysis process.</w:t>
-      </w:r>
-    </w:p>
-    <w:p>
-      <w:pPr>
-        <w:rPr>
-          <w:rFonts w:ascii="Times New Roman" w:hAnsi="Times New Roman" w:cs="Times New Roman"/>
-          <w:sz w:val="24"/>
-          <w:szCs w:val="24"/>
-        </w:rPr>
-      </w:pPr>
-      <w:r>
-        <w:rPr>
-          <w:rFonts w:ascii="Times New Roman" w:hAnsi="Times New Roman" w:cs="Times New Roman"/>
-          <w:sz w:val="24"/>
-          <w:szCs w:val="24"/>
-        </w:rPr>
-        <w:t>Loading the dataset using the Pandas library.</w:t>
-      </w:r>
-    </w:p>
-    <w:p>
-      <w:pPr>
-        <w:rPr>
-          <w:rFonts w:ascii="Times New Roman" w:hAnsi="Times New Roman" w:cs="Times New Roman"/>
-          <w:sz w:val="24"/>
-          <w:szCs w:val="24"/>
-        </w:rPr>
-      </w:pPr>
-      <w:r>
-        <w:rPr>
-          <w:rFonts w:ascii="Times New Roman" w:hAnsi="Times New Roman" w:cs="Times New Roman"/>
-          <w:sz w:val="24"/>
-          <w:szCs w:val="24"/>
-        </w:rPr>
-        <w:t xml:space="preserve">Splitting the dataset into training and testing sets using </w:t>
+        <w:t xml:space="preserve">, which enables users to select a dataset and initiate the analysis process. Next, they load the dataset with the help of the Pandas library. </w:t>
+      </w:r>
+      <w:r>
+        <w:rPr>
+          <w:rFonts w:ascii="Times New Roman" w:hAnsi="Times New Roman" w:cs="Times New Roman"/>
+          <w:sz w:val="24"/>
+          <w:szCs w:val="24"/>
+        </w:rPr>
+        <w:t>T</w:t>
+      </w:r>
+      <w:r>
+        <w:rPr>
+          <w:rFonts w:ascii="Times New Roman" w:hAnsi="Times New Roman" w:cs="Times New Roman"/>
+          <w:sz w:val="24"/>
+          <w:szCs w:val="24"/>
+        </w:rPr>
+        <w:t>hey split the dataset into training and testing sets using Scikit-</w:t>
       </w:r>
       <w:proofErr w:type="spellStart"/>
       <w:r>
@@ -861,6 +800,24 @@
           <w:sz w:val="24"/>
           <w:szCs w:val="24"/>
         </w:rPr>
+        <w:t>learn's</w:t>
+      </w:r>
+      <w:proofErr w:type="spellEnd"/>
+      <w:r>
+        <w:rPr>
+          <w:rFonts w:ascii="Times New Roman" w:hAnsi="Times New Roman" w:cs="Times New Roman"/>
+          <w:sz w:val="24"/>
+          <w:szCs w:val="24"/>
+        </w:rPr>
+        <w:t xml:space="preserve"> </w:t>
+      </w:r>
+      <w:proofErr w:type="spellStart"/>
+      <w:r>
+        <w:rPr>
+          <w:rFonts w:ascii="Times New Roman" w:hAnsi="Times New Roman" w:cs="Times New Roman"/>
+          <w:sz w:val="24"/>
+          <w:szCs w:val="24"/>
+        </w:rPr>
         <w:t>train_test_split</w:t>
       </w:r>
       <w:proofErr w:type="spellEnd"/>
@@ -870,58 +827,23 @@
           <w:sz w:val="24"/>
           <w:szCs w:val="24"/>
         </w:rPr>
-        <w:t xml:space="preserve"> from Scikit-learn.</w:t>
-      </w:r>
-    </w:p>
-    <w:p>
-      <w:pPr>
-        <w:rPr>
-          <w:rFonts w:ascii="Times New Roman" w:hAnsi="Times New Roman" w:cs="Times New Roman"/>
-          <w:sz w:val="24"/>
-          <w:szCs w:val="24"/>
-        </w:rPr>
-      </w:pPr>
-      <w:r>
-        <w:rPr>
-          <w:rFonts w:ascii="Times New Roman" w:hAnsi="Times New Roman" w:cs="Times New Roman"/>
-          <w:sz w:val="24"/>
-          <w:szCs w:val="24"/>
-        </w:rPr>
-        <w:t>Training the linear regression model on the training set.</w:t>
-      </w:r>
-    </w:p>
-    <w:p>
-      <w:pPr>
-        <w:rPr>
-          <w:rFonts w:ascii="Times New Roman" w:hAnsi="Times New Roman" w:cs="Times New Roman"/>
-          <w:sz w:val="24"/>
-          <w:szCs w:val="24"/>
-        </w:rPr>
-      </w:pPr>
-      <w:r>
-        <w:rPr>
-          <w:rFonts w:ascii="Times New Roman" w:hAnsi="Times New Roman" w:cs="Times New Roman"/>
-          <w:sz w:val="24"/>
-          <w:szCs w:val="24"/>
-        </w:rPr>
-        <w:t>Evaluating the trained model on the testing set using the Mean Squared Error (MSE) and R2 Score.</w:t>
-      </w:r>
-    </w:p>
-    <w:p>
-      <w:pPr>
-        <w:rPr>
-          <w:rFonts w:ascii="Times New Roman" w:hAnsi="Times New Roman" w:cs="Times New Roman"/>
-          <w:sz w:val="24"/>
-          <w:szCs w:val="24"/>
-        </w:rPr>
-      </w:pPr>
-      <w:r>
-        <w:rPr>
-          <w:rFonts w:ascii="Times New Roman" w:hAnsi="Times New Roman" w:cs="Times New Roman"/>
-          <w:sz w:val="24"/>
-          <w:szCs w:val="24"/>
-        </w:rPr>
-        <w:t xml:space="preserve">Visualizing the data distribution and model performance using </w:t>
+        <w:t xml:space="preserve"> function. The linear regression model then undergoes training on the training set. T</w:t>
+      </w:r>
+      <w:r>
+        <w:rPr>
+          <w:rFonts w:ascii="Times New Roman" w:hAnsi="Times New Roman" w:cs="Times New Roman"/>
+          <w:sz w:val="24"/>
+          <w:szCs w:val="24"/>
+        </w:rPr>
+        <w:t>hey use the Mean Squared Error (MSE) and R2 Score to evaluate the trained model on the testing set</w:t>
+      </w:r>
+      <w:r>
+        <w:rPr>
+          <w:rFonts w:ascii="Times New Roman" w:hAnsi="Times New Roman" w:cs="Times New Roman"/>
+          <w:sz w:val="24"/>
+          <w:szCs w:val="24"/>
+        </w:rPr>
+        <w:t xml:space="preserve">. Finally, they visualize the data distribution and model performance with the </w:t>
       </w:r>
       <w:proofErr w:type="spellStart"/>
       <w:r>
@@ -939,34 +861,39 @@
           <w:sz w:val="24"/>
           <w:szCs w:val="24"/>
         </w:rPr>
-        <w:t>.</w:t>
-      </w:r>
-    </w:p>
-    <w:p>
-      <w:pPr>
-        <w:rPr>
-          <w:rFonts w:ascii="Times New Roman" w:hAnsi="Times New Roman" w:cs="Times New Roman"/>
-          <w:sz w:val="24"/>
-          <w:szCs w:val="24"/>
-        </w:rPr>
-      </w:pPr>
-    </w:p>
-    <w:p>
-      <w:pPr>
-        <w:rPr>
-          <w:rFonts w:ascii="Times New Roman" w:hAnsi="Times New Roman" w:cs="Times New Roman"/>
-          <w:sz w:val="24"/>
-          <w:szCs w:val="24"/>
-        </w:rPr>
-      </w:pPr>
-      <w:r>
-        <w:rPr>
-          <w:rFonts w:ascii="Times New Roman" w:hAnsi="Times New Roman" w:cs="Times New Roman"/>
-          <w:sz w:val="24"/>
-          <w:szCs w:val="24"/>
-        </w:rPr>
-        <w:lastRenderedPageBreak/>
-        <w:t xml:space="preserve">To train the linear regression model, use the </w:t>
+        <w:t xml:space="preserve"> library.</w:t>
+      </w:r>
+      <w:r>
+        <w:rPr>
+          <w:rFonts w:ascii="Times New Roman" w:hAnsi="Times New Roman" w:cs="Times New Roman"/>
+          <w:sz w:val="24"/>
+          <w:szCs w:val="24"/>
+        </w:rPr>
+        <w:t xml:space="preserve"> </w:t>
+      </w:r>
+      <w:r>
+        <w:rPr>
+          <w:rFonts w:ascii="Times New Roman" w:hAnsi="Times New Roman" w:cs="Times New Roman"/>
+          <w:sz w:val="24"/>
+          <w:szCs w:val="24"/>
+        </w:rPr>
+        <w:t xml:space="preserve">To </w:t>
+      </w:r>
+      <w:r>
+        <w:rPr>
+          <w:rFonts w:ascii="Times New Roman" w:hAnsi="Times New Roman" w:cs="Times New Roman"/>
+          <w:sz w:val="24"/>
+          <w:szCs w:val="24"/>
+        </w:rPr>
+        <w:t>prepare</w:t>
+      </w:r>
+      <w:r>
+        <w:rPr>
+          <w:rFonts w:ascii="Times New Roman" w:hAnsi="Times New Roman" w:cs="Times New Roman"/>
+          <w:sz w:val="24"/>
+          <w:szCs w:val="24"/>
+        </w:rPr>
+        <w:t xml:space="preserve"> the linear regression model, use the </w:t>
       </w:r>
       <w:r>
         <w:rPr>
@@ -1073,41 +1000,90 @@
           <w:sz w:val="24"/>
           <w:szCs w:val="24"/>
         </w:rPr>
-        <w:t>Throughout the development process, various decisions were made to ensure that the application is robust, efficient, and user-friendly:</w:t>
-      </w:r>
-    </w:p>
-    <w:p>
-      <w:pPr>
-        <w:rPr>
-          <w:rFonts w:ascii="Times New Roman" w:hAnsi="Times New Roman" w:cs="Times New Roman"/>
-          <w:sz w:val="24"/>
-          <w:szCs w:val="24"/>
-        </w:rPr>
-      </w:pPr>
-      <w:r>
-        <w:rPr>
-          <w:rFonts w:ascii="Times New Roman" w:hAnsi="Times New Roman" w:cs="Times New Roman"/>
-          <w:sz w:val="24"/>
-          <w:szCs w:val="24"/>
-        </w:rPr>
-        <w:t>Linear Regression: This algorithm was chosen because it is a simple yet effective method for modeling relationships between continuous variables. It is easy to understand, implement, and interpret, making it a suitable choice for this application.</w:t>
-      </w:r>
-    </w:p>
-    <w:p>
-      <w:pPr>
-        <w:rPr>
-          <w:rFonts w:ascii="Times New Roman" w:hAnsi="Times New Roman" w:cs="Times New Roman"/>
-          <w:sz w:val="24"/>
-          <w:szCs w:val="24"/>
-        </w:rPr>
-      </w:pPr>
-      <w:r>
-        <w:rPr>
-          <w:rFonts w:ascii="Times New Roman" w:hAnsi="Times New Roman" w:cs="Times New Roman"/>
-          <w:sz w:val="24"/>
-          <w:szCs w:val="24"/>
-        </w:rPr>
-        <w:t>Scikit-learn: This library was selected for its comprehensive collection of ML models, evaluation metrics, and data preprocessing tools. It is widely used in the ML community and has extensive documentation and support.</w:t>
+        <w:lastRenderedPageBreak/>
+        <w:t>Throughout the development process, the team made various decisions to ensure a robust, efficient, and user-friendly application:</w:t>
+      </w:r>
+    </w:p>
+    <w:p>
+      <w:pPr>
+        <w:rPr>
+          <w:rFonts w:ascii="Times New Roman" w:hAnsi="Times New Roman" w:cs="Times New Roman"/>
+          <w:sz w:val="24"/>
+          <w:szCs w:val="24"/>
+        </w:rPr>
+      </w:pPr>
+      <w:r>
+        <w:rPr>
+          <w:rFonts w:ascii="Times New Roman" w:hAnsi="Times New Roman" w:cs="Times New Roman"/>
+          <w:sz w:val="24"/>
+          <w:szCs w:val="24"/>
+        </w:rPr>
+        <w:t>Linear Regression: The team chose this algorithm because it offers a simple yet effective method to model relationships between continuous variables. Its ease of understanding, implementation, and interpretation make</w:t>
+      </w:r>
+      <w:r>
+        <w:rPr>
+          <w:rFonts w:ascii="Times New Roman" w:hAnsi="Times New Roman" w:cs="Times New Roman"/>
+          <w:sz w:val="24"/>
+          <w:szCs w:val="24"/>
+        </w:rPr>
+        <w:t>s</w:t>
+      </w:r>
+      <w:r>
+        <w:rPr>
+          <w:rFonts w:ascii="Times New Roman" w:hAnsi="Times New Roman" w:cs="Times New Roman"/>
+          <w:sz w:val="24"/>
+          <w:szCs w:val="24"/>
+        </w:rPr>
+        <w:t xml:space="preserve"> it </w:t>
+      </w:r>
+      <w:r>
+        <w:rPr>
+          <w:rFonts w:ascii="Times New Roman" w:hAnsi="Times New Roman" w:cs="Times New Roman"/>
+          <w:sz w:val="24"/>
+          <w:szCs w:val="24"/>
+        </w:rPr>
+        <w:t>suitabl</w:t>
+      </w:r>
+      <w:r>
+        <w:rPr>
+          <w:rFonts w:ascii="Times New Roman" w:hAnsi="Times New Roman" w:cs="Times New Roman"/>
+          <w:sz w:val="24"/>
+          <w:szCs w:val="24"/>
+        </w:rPr>
+        <w:t>e for this application.</w:t>
+      </w:r>
+    </w:p>
+    <w:p>
+      <w:pPr>
+        <w:rPr>
+          <w:rFonts w:ascii="Times New Roman" w:hAnsi="Times New Roman" w:cs="Times New Roman"/>
+          <w:sz w:val="24"/>
+          <w:szCs w:val="24"/>
+        </w:rPr>
+      </w:pPr>
+      <w:r>
+        <w:rPr>
+          <w:rFonts w:ascii="Times New Roman" w:hAnsi="Times New Roman" w:cs="Times New Roman"/>
+          <w:sz w:val="24"/>
+          <w:szCs w:val="24"/>
+        </w:rPr>
+        <w:t>Scikit-learn: The team selected this library due to its comprehensive collection of ML models, evaluation metrics, and data preprocessing tools. The ML community widely uses it</w:t>
+      </w:r>
+      <w:r>
+        <w:rPr>
+          <w:rFonts w:ascii="Times New Roman" w:hAnsi="Times New Roman" w:cs="Times New Roman"/>
+          <w:sz w:val="24"/>
+          <w:szCs w:val="24"/>
+        </w:rPr>
+        <w:t xml:space="preserve"> and</w:t>
+      </w:r>
+      <w:r>
+        <w:rPr>
+          <w:rFonts w:ascii="Times New Roman" w:hAnsi="Times New Roman" w:cs="Times New Roman"/>
+          <w:sz w:val="24"/>
+          <w:szCs w:val="24"/>
+        </w:rPr>
+        <w:t xml:space="preserve"> has extensive documentation and support.</w:t>
       </w:r>
     </w:p>
     <w:p>
@@ -1134,24 +1110,24 @@
           <w:sz w:val="24"/>
           <w:szCs w:val="24"/>
         </w:rPr>
-        <w:t>: This visualization library was chosen for its ability to create interactive and customizable charts, which can help users better understand and interpret the analysis results.</w:t>
-      </w:r>
-    </w:p>
-    <w:p>
-      <w:pPr>
-        <w:rPr>
-          <w:rFonts w:ascii="Times New Roman" w:hAnsi="Times New Roman" w:cs="Times New Roman"/>
-          <w:sz w:val="24"/>
-          <w:szCs w:val="24"/>
-        </w:rPr>
-      </w:pPr>
-      <w:r>
-        <w:rPr>
-          <w:rFonts w:ascii="Times New Roman" w:hAnsi="Times New Roman" w:cs="Times New Roman"/>
-          <w:sz w:val="24"/>
-          <w:szCs w:val="24"/>
-        </w:rPr>
-        <w:t>Train-Test Split: The decision to split the dataset into training and testing sets ensures that the model's performance is evaluated on unseen data, providing a more reliable estimate of its generalization ability.</w:t>
+        <w:t>: The team picked this visualization library for its ability to create interactive and customizable charts, which help users better understand and interpret the analysis results.</w:t>
+      </w:r>
+    </w:p>
+    <w:p>
+      <w:pPr>
+        <w:rPr>
+          <w:rFonts w:ascii="Times New Roman" w:hAnsi="Times New Roman" w:cs="Times New Roman"/>
+          <w:sz w:val="24"/>
+          <w:szCs w:val="24"/>
+        </w:rPr>
+      </w:pPr>
+      <w:r>
+        <w:rPr>
+          <w:rFonts w:ascii="Times New Roman" w:hAnsi="Times New Roman" w:cs="Times New Roman"/>
+          <w:sz w:val="24"/>
+          <w:szCs w:val="24"/>
+        </w:rPr>
+        <w:t>Train-Test Split: The decision to divide the dataset into training and testing sets allows for evaluating the model's performance on unseen data, providing a more reliable estimate of its generalization ability.</w:t>
       </w:r>
     </w:p>
     <w:p>
@@ -1198,7 +1174,7 @@
           <w:sz w:val="24"/>
           <w:szCs w:val="24"/>
         </w:rPr>
-        <w:t>The ML application provides two key metrics for accuracy analysis: Mean Squared Error (MSE) and R2 Score. These metrics are calculated using Scikit-</w:t>
+        <w:t>The ML application offers two critical metrics for accuracy analysis: Mean Squared Error (MSE) and R2 Score. Scikit-</w:t>
       </w:r>
       <w:proofErr w:type="spellStart"/>
       <w:r>
@@ -1234,57 +1210,159 @@
           <w:sz w:val="24"/>
           <w:szCs w:val="24"/>
         </w:rPr>
-        <w:t xml:space="preserve"> and r2_score functions.</w:t>
-      </w:r>
-    </w:p>
-    <w:p>
-      <w:pPr>
-        <w:rPr>
-          <w:rFonts w:ascii="Times New Roman" w:hAnsi="Times New Roman" w:cs="Times New Roman"/>
-          <w:sz w:val="24"/>
-          <w:szCs w:val="24"/>
-        </w:rPr>
-      </w:pPr>
-      <w:r>
-        <w:rPr>
-          <w:rFonts w:ascii="Times New Roman" w:hAnsi="Times New Roman" w:cs="Times New Roman"/>
-          <w:sz w:val="24"/>
-          <w:szCs w:val="24"/>
-        </w:rPr>
-        <w:t>MSE: This metric measures the average squared difference between the predicted and actual values. Lower values indicate better model performance. In the application, the MSE value is displayed after analyzing the data, allowing users to assess the model's predictive accuracy.</w:t>
-      </w:r>
-    </w:p>
-    <w:p>
-      <w:pPr>
-        <w:rPr>
-          <w:rFonts w:ascii="Times New Roman" w:hAnsi="Times New Roman" w:cs="Times New Roman"/>
-          <w:sz w:val="24"/>
-          <w:szCs w:val="24"/>
-        </w:rPr>
-      </w:pPr>
-      <w:r>
-        <w:rPr>
-          <w:rFonts w:ascii="Times New Roman" w:hAnsi="Times New Roman" w:cs="Times New Roman"/>
-          <w:sz w:val="24"/>
-          <w:szCs w:val="24"/>
-        </w:rPr>
-        <w:t>R2 Score: This metric represents the proportion of the variance in the dependent variable that is predictable from the independent variable(s). It ranges from 0 to</w:t>
-      </w:r>
-      <w:r>
-        <w:rPr>
-          <w:rFonts w:ascii="Times New Roman" w:hAnsi="Times New Roman" w:cs="Times New Roman"/>
-          <w:sz w:val="24"/>
-          <w:szCs w:val="24"/>
-        </w:rPr>
-        <w:t xml:space="preserve"> </w:t>
-      </w:r>
-      <w:r>
-        <w:rPr>
-          <w:rFonts w:ascii="Times New Roman" w:hAnsi="Times New Roman" w:cs="Times New Roman"/>
-          <w:sz w:val="24"/>
-          <w:szCs w:val="24"/>
-        </w:rPr>
-        <w:t>1, with higher values indicating better model performance. In the application, the R2 Score value is also displayed after analyzing the data, allowing users to assess the model's goodness of fit.</w:t>
+        <w:t xml:space="preserve"> and r2_score functions calculate these metrics.</w:t>
+      </w:r>
+    </w:p>
+    <w:p>
+      <w:pPr>
+        <w:rPr>
+          <w:rFonts w:ascii="Times New Roman" w:hAnsi="Times New Roman" w:cs="Times New Roman"/>
+          <w:sz w:val="24"/>
+          <w:szCs w:val="24"/>
+        </w:rPr>
+      </w:pPr>
+      <w:r>
+        <w:rPr>
+          <w:rFonts w:ascii="Times New Roman" w:hAnsi="Times New Roman" w:cs="Times New Roman"/>
+          <w:sz w:val="24"/>
+          <w:szCs w:val="24"/>
+        </w:rPr>
+        <w:t xml:space="preserve">MSE: This metric evaluates the average squared difference between the predicted and actual values. Lower values signify better model performance. </w:t>
+      </w:r>
+      <w:r>
+        <w:rPr>
+          <w:rFonts w:ascii="Times New Roman" w:hAnsi="Times New Roman" w:cs="Times New Roman"/>
+          <w:sz w:val="24"/>
+          <w:szCs w:val="24"/>
+        </w:rPr>
+        <w:t>After data analysis, the application displays the MSE value</w:t>
+      </w:r>
+      <w:r>
+        <w:rPr>
+          <w:rFonts w:ascii="Times New Roman" w:hAnsi="Times New Roman" w:cs="Times New Roman"/>
+          <w:sz w:val="24"/>
+          <w:szCs w:val="24"/>
+        </w:rPr>
+        <w:t>, enabling users to assess the model's predictive accuracy.</w:t>
+      </w:r>
+    </w:p>
+    <w:p>
+      <w:pPr>
+        <w:rPr>
+          <w:rFonts w:ascii="Times New Roman" w:hAnsi="Times New Roman" w:cs="Times New Roman"/>
+          <w:sz w:val="24"/>
+          <w:szCs w:val="24"/>
+        </w:rPr>
+      </w:pPr>
+      <w:r>
+        <w:rPr>
+          <w:rFonts w:ascii="Times New Roman" w:hAnsi="Times New Roman" w:cs="Times New Roman"/>
+          <w:sz w:val="24"/>
+          <w:szCs w:val="24"/>
+        </w:rPr>
+        <w:t>R2 Score: This metric shows the proportion of the variance in the dependent variable that the independent variable(s) can predict. It ranges from 0 to 1, with higher values signifying better model performance. After analyzing the data, the application also displays the R2 Score value, allowing users to assess the model's goodness of fit.</w:t>
+      </w:r>
+    </w:p>
+    <w:p>
+      <w:pPr>
+        <w:rPr>
+          <w:rFonts w:ascii="Times New Roman" w:hAnsi="Times New Roman" w:cs="Times New Roman"/>
+          <w:sz w:val="24"/>
+          <w:szCs w:val="24"/>
+        </w:rPr>
+      </w:pPr>
+      <w:r>
+        <w:rPr>
+          <w:rFonts w:ascii="Times New Roman" w:hAnsi="Times New Roman" w:cs="Times New Roman"/>
+          <w:sz w:val="24"/>
+          <w:szCs w:val="24"/>
+        </w:rPr>
+        <w:t xml:space="preserve">The developed ML application is a data analysis tool that uses linear regression to model relationships between continuous variables </w:t>
+      </w:r>
+      <w:proofErr w:type="gramStart"/>
+      <w:r>
+        <w:rPr>
+          <w:rFonts w:ascii="Times New Roman" w:hAnsi="Times New Roman" w:cs="Times New Roman"/>
+          <w:sz w:val="24"/>
+          <w:szCs w:val="24"/>
+        </w:rPr>
+        <w:t>in a given</w:t>
+      </w:r>
+      <w:proofErr w:type="gramEnd"/>
+      <w:r>
+        <w:rPr>
+          <w:rFonts w:ascii="Times New Roman" w:hAnsi="Times New Roman" w:cs="Times New Roman"/>
+          <w:sz w:val="24"/>
+          <w:szCs w:val="24"/>
+        </w:rPr>
+        <w:t xml:space="preserve"> dataset. It employs various Python libraries, such as Pandas, Scikit-learn, and </w:t>
+      </w:r>
+      <w:proofErr w:type="spellStart"/>
+      <w:r>
+        <w:rPr>
+          <w:rFonts w:ascii="Times New Roman" w:hAnsi="Times New Roman" w:cs="Times New Roman"/>
+          <w:sz w:val="24"/>
+          <w:szCs w:val="24"/>
+        </w:rPr>
+        <w:t>Plotly</w:t>
+      </w:r>
+      <w:proofErr w:type="spellEnd"/>
+      <w:r>
+        <w:rPr>
+          <w:rFonts w:ascii="Times New Roman" w:hAnsi="Times New Roman" w:cs="Times New Roman"/>
+          <w:sz w:val="24"/>
+          <w:szCs w:val="24"/>
+        </w:rPr>
+        <w:t>, to load data, train the model, evaluate its performance, and visualize the results.</w:t>
+      </w:r>
+    </w:p>
+    <w:p>
+      <w:pPr>
+        <w:rPr>
+          <w:rFonts w:ascii="Times New Roman" w:hAnsi="Times New Roman" w:cs="Times New Roman"/>
+          <w:sz w:val="24"/>
+          <w:szCs w:val="24"/>
+        </w:rPr>
+      </w:pPr>
+      <w:r>
+        <w:rPr>
+          <w:rFonts w:ascii="Times New Roman" w:hAnsi="Times New Roman" w:cs="Times New Roman"/>
+          <w:sz w:val="24"/>
+          <w:szCs w:val="24"/>
+        </w:rPr>
+        <w:t>The development team made well-justified decisions to ensure a robust, efficient, and user-friendly application. The application equips users with key accuracy metrics, Mean Squared Error</w:t>
+      </w:r>
+      <w:r>
+        <w:rPr>
+          <w:rFonts w:ascii="Times New Roman" w:hAnsi="Times New Roman" w:cs="Times New Roman"/>
+          <w:sz w:val="24"/>
+          <w:szCs w:val="24"/>
+        </w:rPr>
+        <w:t>,</w:t>
+      </w:r>
+      <w:r>
+        <w:rPr>
+          <w:rFonts w:ascii="Times New Roman" w:hAnsi="Times New Roman" w:cs="Times New Roman"/>
+          <w:sz w:val="24"/>
+          <w:szCs w:val="24"/>
+        </w:rPr>
+        <w:t xml:space="preserve"> and R2 Score, allowing them to evaluate the performance of the trained linear regression model. With a simple and easy-to-use interface, the application </w:t>
+      </w:r>
+      <w:r>
+        <w:rPr>
+          <w:rFonts w:ascii="Times New Roman" w:hAnsi="Times New Roman" w:cs="Times New Roman"/>
+          <w:sz w:val="24"/>
+          <w:szCs w:val="24"/>
+        </w:rPr>
+        <w:t>i</w:t>
+      </w:r>
+      <w:r>
+        <w:rPr>
+          <w:rFonts w:ascii="Times New Roman" w:hAnsi="Times New Roman" w:cs="Times New Roman"/>
+          <w:sz w:val="24"/>
+          <w:szCs w:val="24"/>
+        </w:rPr>
+        <w:t>s a valuable tool for users to visualize, analyze, and assess their datasets.</w:t>
       </w:r>
     </w:p>
     <w:p>
@@ -1314,43 +1392,17 @@
           <w:sz w:val="24"/>
           <w:szCs w:val="24"/>
         </w:rPr>
-        <w:t>Conclusion</w:t>
-      </w:r>
-    </w:p>
-    <w:p>
-      <w:pPr>
-        <w:rPr>
-          <w:rFonts w:ascii="Times New Roman" w:hAnsi="Times New Roman" w:cs="Times New Roman"/>
-          <w:sz w:val="24"/>
-          <w:szCs w:val="24"/>
-        </w:rPr>
-      </w:pPr>
-      <w:r>
-        <w:rPr>
-          <w:rFonts w:ascii="Times New Roman" w:hAnsi="Times New Roman" w:cs="Times New Roman"/>
-          <w:sz w:val="24"/>
-          <w:szCs w:val="24"/>
-        </w:rPr>
-        <w:t xml:space="preserve">The developed ML application is a data analysis tool that uses linear regression to model relationships between continuous variables </w:t>
-      </w:r>
-      <w:proofErr w:type="gramStart"/>
-      <w:r>
-        <w:rPr>
-          <w:rFonts w:ascii="Times New Roman" w:hAnsi="Times New Roman" w:cs="Times New Roman"/>
-          <w:sz w:val="24"/>
-          <w:szCs w:val="24"/>
-        </w:rPr>
-        <w:t>in a given</w:t>
-      </w:r>
-      <w:proofErr w:type="gramEnd"/>
-      <w:r>
-        <w:rPr>
-          <w:rFonts w:ascii="Times New Roman" w:hAnsi="Times New Roman" w:cs="Times New Roman"/>
-          <w:sz w:val="24"/>
-          <w:szCs w:val="24"/>
-        </w:rPr>
-        <w:t xml:space="preserve"> dataset. It employs various Python </w:t>
-      </w:r>
+        <w:t>Summary</w:t>
+      </w:r>
+    </w:p>
+    <w:p>
+      <w:pPr>
+        <w:rPr>
+          <w:rFonts w:ascii="Times New Roman" w:hAnsi="Times New Roman" w:cs="Times New Roman"/>
+          <w:sz w:val="24"/>
+          <w:szCs w:val="24"/>
+        </w:rPr>
+      </w:pPr>
       <w:r>
         <w:rPr>
           <w:rFonts w:ascii="Times New Roman" w:hAnsi="Times New Roman" w:cs="Times New Roman"/>
@@ -1358,7 +1410,7 @@
           <w:szCs w:val="24"/>
         </w:rPr>
         <w:lastRenderedPageBreak/>
-        <w:t xml:space="preserve">libraries, such as Pandas, Scikit-learn, and </w:t>
+        <w:t xml:space="preserve">In summary, the ML application developed in this project effectively demonstrates the power of machine learning in data analysis and visualization. It combines the simplicity of linear regression with the robustness of libraries like Scikit-learn, Pandas, and </w:t>
       </w:r>
       <w:proofErr w:type="spellStart"/>
       <w:r>
@@ -1376,59 +1428,108 @@
           <w:sz w:val="24"/>
           <w:szCs w:val="24"/>
         </w:rPr>
-        <w:t>, to load data, train the model, evaluate its performance, and visualize the results.</w:t>
-      </w:r>
-    </w:p>
-    <w:p>
-      <w:pPr>
-        <w:rPr>
-          <w:rFonts w:ascii="Times New Roman" w:hAnsi="Times New Roman" w:cs="Times New Roman"/>
-          <w:sz w:val="24"/>
-          <w:szCs w:val="24"/>
-        </w:rPr>
-      </w:pPr>
-      <w:r>
-        <w:rPr>
-          <w:rFonts w:ascii="Times New Roman" w:hAnsi="Times New Roman" w:cs="Times New Roman"/>
-          <w:sz w:val="24"/>
-          <w:szCs w:val="24"/>
-        </w:rPr>
-        <w:t xml:space="preserve">Throughout the development process, justified decisions were made to ensure the application's robustness, efficiency, and user-friendliness. The application provides users with key accuracy metrics, Mean Squared </w:t>
-      </w:r>
-      <w:proofErr w:type="gramStart"/>
-      <w:r>
-        <w:rPr>
-          <w:rFonts w:ascii="Times New Roman" w:hAnsi="Times New Roman" w:cs="Times New Roman"/>
-          <w:sz w:val="24"/>
-          <w:szCs w:val="24"/>
-        </w:rPr>
-        <w:t>Error</w:t>
-      </w:r>
-      <w:proofErr w:type="gramEnd"/>
-      <w:r>
-        <w:rPr>
-          <w:rFonts w:ascii="Times New Roman" w:hAnsi="Times New Roman" w:cs="Times New Roman"/>
-          <w:sz w:val="24"/>
-          <w:szCs w:val="24"/>
-        </w:rPr>
-        <w:t xml:space="preserve"> and R2 Score, enabling them to assess the performance of the trained linear regression model. By offering a simple and easy-to-use interface, the application serves as a valuable tool for users to visualize, analyze, and evaluate their datasets.</w:t>
-      </w:r>
-    </w:p>
-    <w:p>
-      <w:pPr>
-        <w:rPr>
-          <w:rFonts w:ascii="Times New Roman" w:hAnsi="Times New Roman" w:cs="Times New Roman"/>
-          <w:sz w:val="24"/>
-          <w:szCs w:val="24"/>
-        </w:rPr>
-      </w:pPr>
-      <w:r>
-        <w:rPr>
-          <w:rFonts w:ascii="Times New Roman" w:hAnsi="Times New Roman" w:cs="Times New Roman"/>
-          <w:sz w:val="24"/>
-          <w:szCs w:val="24"/>
-        </w:rPr>
-        <w:t xml:space="preserve">In summary, the ML application developed in this project effectively demonstrates the power of machine learning in data analysis and visualization. It combines the simplicity of linear regression with the robustness of libraries like Scikit-learn, Pandas, and </w:t>
+        <w:t xml:space="preserve"> to create an intuitive and informative tool for users to explore and understand their data. </w:t>
+      </w:r>
+      <w:r>
+        <w:rPr>
+          <w:rFonts w:ascii="Times New Roman" w:hAnsi="Times New Roman" w:cs="Times New Roman"/>
+          <w:sz w:val="24"/>
+          <w:szCs w:val="24"/>
+        </w:rPr>
+        <w:t>The application empowers users to make informed decisions and draw meaningful insights from their datasets by providing key performance metrics and visualization</w:t>
+      </w:r>
+      <w:r>
+        <w:rPr>
+          <w:rFonts w:ascii="Times New Roman" w:hAnsi="Times New Roman" w:cs="Times New Roman"/>
+          <w:sz w:val="24"/>
+          <w:szCs w:val="24"/>
+        </w:rPr>
+        <w:t>s. Overall, this project showcases the potential of machine learning in solving real-world problems and its accessibility to users with varying levels of expertise.</w:t>
+      </w:r>
+    </w:p>
+    <w:p>
+      <w:pPr>
+        <w:rPr>
+          <w:rFonts w:ascii="Times New Roman" w:hAnsi="Times New Roman" w:cs="Times New Roman"/>
+          <w:sz w:val="24"/>
+          <w:szCs w:val="24"/>
+        </w:rPr>
+      </w:pPr>
+    </w:p>
+    <w:p>
+      <w:pPr>
+        <w:rPr>
+          <w:rFonts w:ascii="Times New Roman" w:hAnsi="Times New Roman" w:cs="Times New Roman"/>
+          <w:b/>
+          <w:bCs/>
+          <w:sz w:val="24"/>
+          <w:szCs w:val="24"/>
+        </w:rPr>
+      </w:pPr>
+      <w:r>
+        <w:rPr>
+          <w:rFonts w:ascii="Times New Roman" w:hAnsi="Times New Roman" w:cs="Times New Roman"/>
+          <w:b/>
+          <w:bCs/>
+          <w:sz w:val="24"/>
+          <w:szCs w:val="24"/>
+        </w:rPr>
+        <w:t xml:space="preserve">Sources </w:t>
+      </w:r>
+      <w:r>
+        <w:rPr>
+          <w:rFonts w:ascii="Times New Roman" w:hAnsi="Times New Roman" w:cs="Times New Roman"/>
+          <w:b/>
+          <w:bCs/>
+          <w:sz w:val="24"/>
+          <w:szCs w:val="24"/>
+        </w:rPr>
+        <w:t>Cited</w:t>
+      </w:r>
+    </w:p>
+    <w:p>
+      <w:pPr>
+        <w:rPr>
+          <w:rFonts w:ascii="Times New Roman" w:hAnsi="Times New Roman" w:cs="Times New Roman"/>
+          <w:sz w:val="24"/>
+          <w:szCs w:val="24"/>
+        </w:rPr>
+      </w:pPr>
+      <w:r>
+        <w:rPr>
+          <w:rFonts w:ascii="Times New Roman" w:hAnsi="Times New Roman" w:cs="Times New Roman"/>
+          <w:sz w:val="24"/>
+          <w:szCs w:val="24"/>
+        </w:rPr>
+        <w:t xml:space="preserve">Research - The Conference Board of Canada. </w:t>
+      </w:r>
+      <w:hyperlink r:id="rId4" w:history="1">
+        <w:r>
+          <w:rPr>
+            <w:rStyle w:val="Hyperlink"/>
+            <w:rFonts w:ascii="Times New Roman" w:hAnsi="Times New Roman" w:cs="Times New Roman"/>
+            <w:sz w:val="24"/>
+            <w:szCs w:val="24"/>
+          </w:rPr>
+          <w:t>https://www.conferenceboard.ca/future-skills-centre/research/</w:t>
+        </w:r>
+      </w:hyperlink>
+    </w:p>
+    <w:p>
+      <w:pPr>
+        <w:rPr>
+          <w:rFonts w:ascii="Times New Roman" w:hAnsi="Times New Roman" w:cs="Times New Roman"/>
+          <w:sz w:val="24"/>
+          <w:szCs w:val="24"/>
+        </w:rPr>
+      </w:pPr>
+      <w:r>
+        <w:rPr>
+          <w:rFonts w:ascii="Times New Roman" w:hAnsi="Times New Roman" w:cs="Times New Roman"/>
+          <w:sz w:val="24"/>
+          <w:szCs w:val="24"/>
+        </w:rPr>
+        <w:t>Introduction to R-</w:t>
       </w:r>
       <w:proofErr w:type="spellStart"/>
       <w:r>
@@ -1437,7 +1538,7 @@
           <w:sz w:val="24"/>
           <w:szCs w:val="24"/>
         </w:rPr>
-        <w:t>Plotly</w:t>
+        <w:t>Sqaure</w:t>
       </w:r>
       <w:proofErr w:type="spellEnd"/>
       <w:r>
@@ -1446,8 +1547,112 @@
           <w:sz w:val="24"/>
           <w:szCs w:val="24"/>
         </w:rPr>
-        <w:t xml:space="preserve"> to create an intuitive and informative tool for users to explore and understand their data. By providing key performance metrics and visualizations, the application empowers users to make informed decisions and draw meaningful insights from their datasets. Overall, this project showcases the potential of machine learning in solving real-world problems and its accessibility to users with varying levels of expertise.</w:t>
-      </w:r>
+        <w:t xml:space="preserve"> in Linear Regression. </w:t>
+      </w:r>
+      <w:hyperlink r:id="rId5" w:history="1">
+        <w:r>
+          <w:rPr>
+            <w:rStyle w:val="Hyperlink"/>
+            <w:rFonts w:ascii="Times New Roman" w:hAnsi="Times New Roman" w:cs="Times New Roman"/>
+            <w:sz w:val="24"/>
+            <w:szCs w:val="24"/>
+          </w:rPr>
+          <w:t>https://www.mygreatlearning.com/blog/r-square/</w:t>
+        </w:r>
+      </w:hyperlink>
+    </w:p>
+    <w:p>
+      <w:pPr>
+        <w:rPr>
+          <w:rFonts w:ascii="Times New Roman" w:hAnsi="Times New Roman" w:cs="Times New Roman"/>
+          <w:sz w:val="24"/>
+          <w:szCs w:val="24"/>
+        </w:rPr>
+      </w:pPr>
+      <w:r>
+        <w:rPr>
+          <w:rFonts w:ascii="Times New Roman" w:hAnsi="Times New Roman" w:cs="Times New Roman"/>
+          <w:sz w:val="24"/>
+          <w:szCs w:val="24"/>
+        </w:rPr>
+        <w:t xml:space="preserve">Ordinary Least Squares Method: Concepts &amp; Examples. </w:t>
+      </w:r>
+      <w:hyperlink r:id="rId6" w:history="1">
+        <w:r>
+          <w:rPr>
+            <w:rStyle w:val="Hyperlink"/>
+            <w:rFonts w:ascii="Times New Roman" w:hAnsi="Times New Roman" w:cs="Times New Roman"/>
+            <w:sz w:val="24"/>
+            <w:szCs w:val="24"/>
+          </w:rPr>
+          <w:t>https://vitalflux.com/ordinary-least-squares-method-concepts-examples/</w:t>
+        </w:r>
+      </w:hyperlink>
+    </w:p>
+    <w:p>
+      <w:pPr>
+        <w:rPr>
+          <w:rFonts w:ascii="Times New Roman" w:hAnsi="Times New Roman" w:cs="Times New Roman"/>
+          <w:sz w:val="24"/>
+          <w:szCs w:val="24"/>
+        </w:rPr>
+      </w:pPr>
+      <w:r>
+        <w:rPr>
+          <w:rFonts w:ascii="Times New Roman" w:hAnsi="Times New Roman" w:cs="Times New Roman"/>
+          <w:sz w:val="24"/>
+          <w:szCs w:val="24"/>
+        </w:rPr>
+        <w:t xml:space="preserve">Research - The Conference Board of Canada. </w:t>
+      </w:r>
+      <w:hyperlink r:id="rId7" w:history="1">
+        <w:r>
+          <w:rPr>
+            <w:rStyle w:val="Hyperlink"/>
+            <w:rFonts w:ascii="Times New Roman" w:hAnsi="Times New Roman" w:cs="Times New Roman"/>
+            <w:sz w:val="24"/>
+            <w:szCs w:val="24"/>
+          </w:rPr>
+          <w:t>https://www.conferenceboard.ca/future-skills-centre/research/</w:t>
+        </w:r>
+      </w:hyperlink>
+    </w:p>
+    <w:p>
+      <w:pPr>
+        <w:rPr>
+          <w:rFonts w:ascii="Times New Roman" w:hAnsi="Times New Roman" w:cs="Times New Roman"/>
+          <w:sz w:val="24"/>
+          <w:szCs w:val="24"/>
+        </w:rPr>
+      </w:pPr>
+      <w:r>
+        <w:rPr>
+          <w:rFonts w:ascii="Times New Roman" w:hAnsi="Times New Roman" w:cs="Times New Roman"/>
+          <w:sz w:val="24"/>
+          <w:szCs w:val="24"/>
+        </w:rPr>
+        <w:t xml:space="preserve">Ordinary Least Squares Method: Concepts &amp; Examples. </w:t>
+      </w:r>
+      <w:hyperlink r:id="rId8" w:history="1">
+        <w:r>
+          <w:rPr>
+            <w:rStyle w:val="Hyperlink"/>
+            <w:rFonts w:ascii="Times New Roman" w:hAnsi="Times New Roman" w:cs="Times New Roman"/>
+            <w:sz w:val="24"/>
+            <w:szCs w:val="24"/>
+          </w:rPr>
+          <w:t>https://vitalflux.com/ordinary-least-squares-method-concepts-examples/</w:t>
+        </w:r>
+      </w:hyperlink>
+    </w:p>
+    <w:p>
+      <w:pPr>
+        <w:rPr>
+          <w:rFonts w:ascii="Times New Roman" w:hAnsi="Times New Roman" w:cs="Times New Roman"/>
+          <w:sz w:val="24"/>
+          <w:szCs w:val="24"/>
+        </w:rPr>
+      </w:pPr>
     </w:p>
     <w:sectPr>
       <w:pgSz w:w="12240" w:h="15840"/>
@@ -1887,6 +2092,29 @@
     <w:semiHidden/>
     <w:unhideWhenUsed/>
   </w:style>
+  <w:style w:type="character" w:styleId="Hyperlink">
+    <w:name w:val="Hyperlink"/>
+    <w:basedOn w:val="DefaultParagraphFont"/>
+    <w:uiPriority w:val="99"/>
+    <w:unhideWhenUsed/>
+    <w:rsid w:val="00532451"/>
+    <w:rPr>
+      <w:color w:val="0563C1" w:themeColor="hyperlink"/>
+      <w:u w:val="single"/>
+    </w:rPr>
+  </w:style>
+  <w:style w:type="character" w:styleId="UnresolvedMention">
+    <w:name w:val="Unresolved Mention"/>
+    <w:basedOn w:val="DefaultParagraphFont"/>
+    <w:uiPriority w:val="99"/>
+    <w:semiHidden/>
+    <w:unhideWhenUsed/>
+    <w:rsid w:val="00532451"/>
+    <w:rPr>
+      <w:color w:val="605E5C"/>
+      <w:shd w:val="clear" w:color="auto" w:fill="E1DFDD"/>
+    </w:rPr>
+  </w:style>
 </w:styles>
 </file>
 

</xml_diff>